<commit_message>
Added Junit / PowerMock / Mockito Support
</commit_message>
<xml_diff>
--- a/politikberator-docs/SRS Insurance Management 0.6.docx
+++ b/politikberator-docs/SRS Insurance Management 0.6.docx
@@ -2009,8 +2009,6 @@
               </w:rPr>
               <w:t>Updated technology stack</w:t>
             </w:r>
-            <w:bookmarkStart w:id="6" w:name="_GoBack"/>
-            <w:bookmarkEnd w:id="6"/>
           </w:p>
         </w:tc>
       </w:tr>
@@ -2942,15 +2940,15 @@
         </w:rPr>
         <w:fldChar w:fldCharType="end"/>
       </w:r>
-      <w:bookmarkStart w:id="7" w:name="_Toc352061680"/>
-      <w:bookmarkStart w:id="8" w:name="_Toc352073247"/>
-      <w:bookmarkStart w:id="9" w:name="_Toc352073559"/>
-      <w:bookmarkStart w:id="10" w:name="_Toc353550064"/>
-      <w:bookmarkStart w:id="11" w:name="_Toc352061681"/>
-      <w:bookmarkStart w:id="12" w:name="_Toc352073248"/>
-      <w:bookmarkStart w:id="13" w:name="_Toc352073560"/>
-      <w:bookmarkStart w:id="14" w:name="_Toc353550065"/>
-      <w:bookmarkStart w:id="15" w:name="_Toc350886542"/>
+      <w:bookmarkStart w:id="6" w:name="_Toc352061680"/>
+      <w:bookmarkStart w:id="7" w:name="_Toc352073247"/>
+      <w:bookmarkStart w:id="8" w:name="_Toc352073559"/>
+      <w:bookmarkStart w:id="9" w:name="_Toc353550064"/>
+      <w:bookmarkStart w:id="10" w:name="_Toc352061681"/>
+      <w:bookmarkStart w:id="11" w:name="_Toc352073248"/>
+      <w:bookmarkStart w:id="12" w:name="_Toc352073560"/>
+      <w:bookmarkStart w:id="13" w:name="_Toc353550065"/>
+      <w:bookmarkStart w:id="14" w:name="_Toc350886542"/>
       <w:r>
         <w:rPr>
           <w:sz w:val="22"/>
@@ -2992,13 +2990,14 @@
           <w:szCs w:val="22"/>
         </w:rPr>
       </w:pPr>
-      <w:bookmarkStart w:id="16" w:name="_Toc439994665"/>
-      <w:bookmarkStart w:id="17" w:name="_Toc304988010"/>
+      <w:bookmarkStart w:id="15" w:name="_Toc439994665"/>
+      <w:bookmarkStart w:id="16" w:name="_Toc304988010"/>
       <w:bookmarkEnd w:id="0"/>
       <w:bookmarkEnd w:id="1"/>
       <w:bookmarkEnd w:id="3"/>
       <w:bookmarkEnd w:id="4"/>
       <w:bookmarkEnd w:id="5"/>
+      <w:bookmarkEnd w:id="6"/>
       <w:bookmarkEnd w:id="7"/>
       <w:bookmarkEnd w:id="8"/>
       <w:bookmarkEnd w:id="9"/>
@@ -3007,7 +3006,6 @@
       <w:bookmarkEnd w:id="12"/>
       <w:bookmarkEnd w:id="13"/>
       <w:bookmarkEnd w:id="14"/>
-      <w:bookmarkEnd w:id="15"/>
     </w:p>
     <w:p>
       <w:pPr>
@@ -3017,9 +3015,9 @@
           <w:szCs w:val="22"/>
         </w:rPr>
       </w:pPr>
-      <w:bookmarkStart w:id="18" w:name="_Toc495924969"/>
+      <w:bookmarkStart w:id="17" w:name="_Toc495924969"/>
+      <w:bookmarkEnd w:id="15"/>
       <w:bookmarkEnd w:id="16"/>
-      <w:bookmarkEnd w:id="17"/>
       <w:r>
         <w:rPr>
           <w:sz w:val="22"/>
@@ -3027,7 +3025,7 @@
         </w:rPr>
         <w:t>Introduction</w:t>
       </w:r>
-      <w:bookmarkEnd w:id="18"/>
+      <w:bookmarkEnd w:id="17"/>
     </w:p>
     <w:p>
       <w:pPr>
@@ -3079,7 +3077,7 @@
           <w:szCs w:val="22"/>
         </w:rPr>
       </w:pPr>
-      <w:bookmarkStart w:id="19" w:name="_Toc495924970"/>
+      <w:bookmarkStart w:id="18" w:name="_Toc495924970"/>
       <w:r>
         <w:rPr>
           <w:sz w:val="22"/>
@@ -3087,7 +3085,7 @@
         </w:rPr>
         <w:t>Purpose</w:t>
       </w:r>
-      <w:bookmarkEnd w:id="19"/>
+      <w:bookmarkEnd w:id="18"/>
       <w:r>
         <w:rPr>
           <w:sz w:val="22"/>
@@ -3106,8 +3104,8 @@
           <w:lang w:val="en-AU" w:eastAsia="ja-JP" w:bidi="ar-SA"/>
         </w:rPr>
       </w:pPr>
-      <w:bookmarkStart w:id="20" w:name="_Toc439994670"/>
-      <w:bookmarkStart w:id="21" w:name="_Toc304988012"/>
+      <w:bookmarkStart w:id="19" w:name="_Toc439994670"/>
+      <w:bookmarkStart w:id="20" w:name="_Toc304988012"/>
       <w:r>
         <w:rPr>
           <w:rFonts w:asciiTheme="minorHAnsi" w:hAnsiTheme="minorHAnsi"/>
@@ -3219,7 +3217,7 @@
           <w:szCs w:val="22"/>
         </w:rPr>
       </w:pPr>
-      <w:bookmarkStart w:id="22" w:name="_Toc495924971"/>
+      <w:bookmarkStart w:id="21" w:name="_Toc495924971"/>
       <w:r>
         <w:rPr>
           <w:sz w:val="22"/>
@@ -3227,7 +3225,7 @@
         </w:rPr>
         <w:t>Audience</w:t>
       </w:r>
-      <w:bookmarkEnd w:id="22"/>
+      <w:bookmarkEnd w:id="21"/>
     </w:p>
     <w:p>
       <w:pPr>
@@ -3333,7 +3331,7 @@
           <w:szCs w:val="22"/>
         </w:rPr>
       </w:pPr>
-      <w:bookmarkStart w:id="23" w:name="_Toc495924972"/>
+      <w:bookmarkStart w:id="22" w:name="_Toc495924972"/>
       <w:r>
         <w:rPr>
           <w:sz w:val="22"/>
@@ -3341,9 +3339,9 @@
         </w:rPr>
         <w:t>Project Scope</w:t>
       </w:r>
+      <w:bookmarkEnd w:id="19"/>
       <w:bookmarkEnd w:id="20"/>
-      <w:bookmarkEnd w:id="21"/>
-      <w:bookmarkEnd w:id="23"/>
+      <w:bookmarkEnd w:id="22"/>
     </w:p>
     <w:p>
       <w:pPr>
@@ -3506,7 +3504,7 @@
           <w:szCs w:val="22"/>
         </w:rPr>
       </w:pPr>
-      <w:bookmarkStart w:id="24" w:name="_Toc495924973"/>
+      <w:bookmarkStart w:id="23" w:name="_Toc495924973"/>
       <w:r>
         <w:rPr>
           <w:sz w:val="22"/>
@@ -3521,23 +3519,23 @@
         </w:rPr>
         <w:t>Requirements</w:t>
       </w:r>
-      <w:bookmarkEnd w:id="24"/>
+      <w:bookmarkEnd w:id="23"/>
     </w:p>
     <w:p>
       <w:pPr>
         <w:pStyle w:val="Heading2"/>
       </w:pPr>
-      <w:bookmarkStart w:id="25" w:name="_Toc495320519"/>
-      <w:bookmarkStart w:id="26" w:name="_Toc495320653"/>
-      <w:bookmarkStart w:id="27" w:name="_Toc495408878"/>
-      <w:bookmarkStart w:id="28" w:name="_Toc495924974"/>
+      <w:bookmarkStart w:id="24" w:name="_Toc495320519"/>
+      <w:bookmarkStart w:id="25" w:name="_Toc495320653"/>
+      <w:bookmarkStart w:id="26" w:name="_Toc495408878"/>
+      <w:bookmarkStart w:id="27" w:name="_Toc495924974"/>
       <w:r>
         <w:t>Phase 1:</w:t>
       </w:r>
+      <w:bookmarkEnd w:id="24"/>
       <w:bookmarkEnd w:id="25"/>
       <w:bookmarkEnd w:id="26"/>
       <w:bookmarkEnd w:id="27"/>
-      <w:bookmarkEnd w:id="28"/>
     </w:p>
     <w:tbl>
       <w:tblPr>
@@ -4182,15 +4180,15 @@
       <w:pPr>
         <w:pStyle w:val="Heading2"/>
       </w:pPr>
-      <w:bookmarkStart w:id="29" w:name="_Toc495320654"/>
-      <w:bookmarkStart w:id="30" w:name="_Toc495408879"/>
-      <w:bookmarkStart w:id="31" w:name="_Toc495924975"/>
+      <w:bookmarkStart w:id="28" w:name="_Toc495320654"/>
+      <w:bookmarkStart w:id="29" w:name="_Toc495408879"/>
+      <w:bookmarkStart w:id="30" w:name="_Toc495924975"/>
       <w:r>
         <w:t>Phase 2:</w:t>
       </w:r>
+      <w:bookmarkEnd w:id="28"/>
       <w:bookmarkEnd w:id="29"/>
       <w:bookmarkEnd w:id="30"/>
-      <w:bookmarkEnd w:id="31"/>
     </w:p>
     <w:tbl>
       <w:tblPr>
@@ -4526,15 +4524,15 @@
       <w:pPr>
         <w:pStyle w:val="Heading2"/>
       </w:pPr>
-      <w:bookmarkStart w:id="32" w:name="_Toc495320655"/>
-      <w:bookmarkStart w:id="33" w:name="_Toc495408880"/>
-      <w:bookmarkStart w:id="34" w:name="_Toc495924976"/>
+      <w:bookmarkStart w:id="31" w:name="_Toc495320655"/>
+      <w:bookmarkStart w:id="32" w:name="_Toc495408880"/>
+      <w:bookmarkStart w:id="33" w:name="_Toc495924976"/>
       <w:r>
         <w:t>Phase 3:</w:t>
       </w:r>
+      <w:bookmarkEnd w:id="31"/>
       <w:bookmarkEnd w:id="32"/>
       <w:bookmarkEnd w:id="33"/>
-      <w:bookmarkEnd w:id="34"/>
     </w:p>
     <w:tbl>
       <w:tblPr>
@@ -4774,7 +4772,7 @@
           <w:szCs w:val="22"/>
         </w:rPr>
       </w:pPr>
-      <w:bookmarkStart w:id="35" w:name="_Toc495924977"/>
+      <w:bookmarkStart w:id="34" w:name="_Toc495924977"/>
       <w:r>
         <w:rPr>
           <w:sz w:val="22"/>
@@ -4782,7 +4780,7 @@
         </w:rPr>
         <w:t>Technology Stack</w:t>
       </w:r>
-      <w:bookmarkEnd w:id="35"/>
+      <w:bookmarkEnd w:id="34"/>
     </w:p>
     <w:p>
       <w:r>
@@ -6928,7 +6926,16 @@
                 <w:color w:val="000000"/>
                 <w:lang w:bidi="ar-SA"/>
               </w:rPr>
-              <w:t>Kubernates</w:t>
+              <w:t>Kuberne</w:t>
+            </w:r>
+            <w:bookmarkStart w:id="35" w:name="_GoBack"/>
+            <w:bookmarkEnd w:id="35"/>
+            <w:r>
+              <w:rPr>
+                <w:color w:val="000000"/>
+                <w:lang w:bidi="ar-SA"/>
+              </w:rPr>
+              <w:t>tes</w:t>
             </w:r>
           </w:p>
         </w:tc>
@@ -7555,7 +7562,7 @@
         <w:noProof/>
         <w:color w:val="808080" w:themeColor="background1" w:themeShade="80"/>
       </w:rPr>
-      <w:t>3</w:t>
+      <w:t>8</w:t>
     </w:r>
     <w:r>
       <w:rPr>
@@ -12971,7 +12978,6 @@
     <w:uiPriority w:val="59"/>
     <w:rsid w:val="00FE4071"/>
     <w:tblPr>
-      <w:tblInd w:w="0" w:type="dxa"/>
       <w:tblBorders>
         <w:top w:val="single" w:sz="4" w:space="0" w:color="000000"/>
         <w:left w:val="single" w:sz="4" w:space="0" w:color="000000"/>
@@ -12980,12 +12986,6 @@
         <w:insideH w:val="single" w:sz="4" w:space="0" w:color="000000"/>
         <w:insideV w:val="single" w:sz="4" w:space="0" w:color="000000"/>
       </w:tblBorders>
-      <w:tblCellMar>
-        <w:top w:w="0" w:type="dxa"/>
-        <w:left w:w="108" w:type="dxa"/>
-        <w:bottom w:w="0" w:type="dxa"/>
-        <w:right w:w="108" w:type="dxa"/>
-      </w:tblCellMar>
     </w:tblPr>
   </w:style>
   <w:style w:type="paragraph" w:customStyle="1" w:styleId="CharCharCharChar">
@@ -13089,7 +13089,6 @@
     <w:tblPr>
       <w:tblStyleRowBandSize w:val="1"/>
       <w:tblStyleColBandSize w:val="1"/>
-      <w:tblInd w:w="0" w:type="dxa"/>
       <w:tblBorders>
         <w:top w:val="single" w:sz="8" w:space="0" w:color="FFFFFF"/>
         <w:left w:val="single" w:sz="8" w:space="0" w:color="FFFFFF"/>
@@ -13098,12 +13097,6 @@
         <w:insideH w:val="single" w:sz="6" w:space="0" w:color="FFFFFF"/>
         <w:insideV w:val="single" w:sz="6" w:space="0" w:color="FFFFFF"/>
       </w:tblBorders>
-      <w:tblCellMar>
-        <w:top w:w="0" w:type="dxa"/>
-        <w:left w:w="108" w:type="dxa"/>
-        <w:bottom w:w="0" w:type="dxa"/>
-        <w:right w:w="108" w:type="dxa"/>
-      </w:tblCellMar>
     </w:tblPr>
     <w:tcPr>
       <w:shd w:val="clear" w:color="auto" w:fill="D3DFEE"/>
@@ -14471,7 +14464,6 @@
     <w:tblPr>
       <w:tblStyleRowBandSize w:val="1"/>
       <w:tblStyleColBandSize w:val="1"/>
-      <w:tblInd w:w="0" w:type="dxa"/>
       <w:tblBorders>
         <w:top w:val="single" w:sz="8" w:space="0" w:color="9BBB59"/>
         <w:left w:val="single" w:sz="8" w:space="0" w:color="9BBB59"/>
@@ -14480,12 +14472,6 @@
         <w:insideH w:val="single" w:sz="8" w:space="0" w:color="9BBB59"/>
         <w:insideV w:val="single" w:sz="8" w:space="0" w:color="9BBB59"/>
       </w:tblBorders>
-      <w:tblCellMar>
-        <w:top w:w="0" w:type="dxa"/>
-        <w:left w:w="108" w:type="dxa"/>
-        <w:bottom w:w="0" w:type="dxa"/>
-        <w:right w:w="108" w:type="dxa"/>
-      </w:tblCellMar>
     </w:tblPr>
     <w:tblStylePr w:type="firstRow">
       <w:pPr>
@@ -18333,7 +18319,6 @@
     <w:uiPriority w:val="59"/>
     <w:rsid w:val="00FE4071"/>
     <w:tblPr>
-      <w:tblInd w:w="0" w:type="dxa"/>
       <w:tblBorders>
         <w:top w:val="single" w:sz="4" w:space="0" w:color="000000"/>
         <w:left w:val="single" w:sz="4" w:space="0" w:color="000000"/>
@@ -18342,12 +18327,6 @@
         <w:insideH w:val="single" w:sz="4" w:space="0" w:color="000000"/>
         <w:insideV w:val="single" w:sz="4" w:space="0" w:color="000000"/>
       </w:tblBorders>
-      <w:tblCellMar>
-        <w:top w:w="0" w:type="dxa"/>
-        <w:left w:w="108" w:type="dxa"/>
-        <w:bottom w:w="0" w:type="dxa"/>
-        <w:right w:w="108" w:type="dxa"/>
-      </w:tblCellMar>
     </w:tblPr>
   </w:style>
   <w:style w:type="paragraph" w:customStyle="1" w:styleId="CharCharCharChar">
@@ -18451,7 +18430,6 @@
     <w:tblPr>
       <w:tblStyleRowBandSize w:val="1"/>
       <w:tblStyleColBandSize w:val="1"/>
-      <w:tblInd w:w="0" w:type="dxa"/>
       <w:tblBorders>
         <w:top w:val="single" w:sz="8" w:space="0" w:color="FFFFFF"/>
         <w:left w:val="single" w:sz="8" w:space="0" w:color="FFFFFF"/>
@@ -18460,12 +18438,6 @@
         <w:insideH w:val="single" w:sz="6" w:space="0" w:color="FFFFFF"/>
         <w:insideV w:val="single" w:sz="6" w:space="0" w:color="FFFFFF"/>
       </w:tblBorders>
-      <w:tblCellMar>
-        <w:top w:w="0" w:type="dxa"/>
-        <w:left w:w="108" w:type="dxa"/>
-        <w:bottom w:w="0" w:type="dxa"/>
-        <w:right w:w="108" w:type="dxa"/>
-      </w:tblCellMar>
     </w:tblPr>
     <w:tcPr>
       <w:shd w:val="clear" w:color="auto" w:fill="D3DFEE"/>
@@ -19833,7 +19805,6 @@
     <w:tblPr>
       <w:tblStyleRowBandSize w:val="1"/>
       <w:tblStyleColBandSize w:val="1"/>
-      <w:tblInd w:w="0" w:type="dxa"/>
       <w:tblBorders>
         <w:top w:val="single" w:sz="8" w:space="0" w:color="9BBB59"/>
         <w:left w:val="single" w:sz="8" w:space="0" w:color="9BBB59"/>
@@ -19842,12 +19813,6 @@
         <w:insideH w:val="single" w:sz="8" w:space="0" w:color="9BBB59"/>
         <w:insideV w:val="single" w:sz="8" w:space="0" w:color="9BBB59"/>
       </w:tblBorders>
-      <w:tblCellMar>
-        <w:top w:w="0" w:type="dxa"/>
-        <w:left w:w="108" w:type="dxa"/>
-        <w:bottom w:w="0" w:type="dxa"/>
-        <w:right w:w="108" w:type="dxa"/>
-      </w:tblCellMar>
     </w:tblPr>
     <w:tblStylePr w:type="firstRow">
       <w:pPr>
@@ -22479,23 +22444,6 @@
 </file>
 
 <file path=customXml/item1.xml><?xml version="1.0" encoding="utf-8"?>
-<p:properties xmlns:p="http://schemas.microsoft.com/office/2006/metadata/properties" xmlns:xsi="http://www.w3.org/2001/XMLSchema-instance" xmlns:pc="http://schemas.microsoft.com/office/infopath/2007/PartnerControls">
-  <documentManagement>
-    <Category xmlns="ce2d02f3-0f59-4f9d-92e6-e237c14be0d9">Supporting Document</Category>
-  </documentManagement>
-</p:properties>
-</file>
-
-<file path=customXml/item2.xml><?xml version="1.0" encoding="utf-8"?>
-<?mso-contentType ?>
-<FormTemplates xmlns="http://schemas.microsoft.com/sharepoint/v3/contenttype/forms">
-  <Display>DocumentLibraryForm</Display>
-  <Edit>DocumentLibraryForm</Edit>
-  <New>DocumentLibraryForm</New>
-</FormTemplates>
-</file>
-
-<file path=customXml/item3.xml><?xml version="1.0" encoding="utf-8"?>
 <ct:contentTypeSchema xmlns:ct="http://schemas.microsoft.com/office/2006/metadata/contentType" xmlns:ma="http://schemas.microsoft.com/office/2006/metadata/properties/metaAttributes" ct:_="" ma:_="" ma:contentTypeName="Document" ma:contentTypeID="0x010100C968AD7CC37914459A87E51E6C2E0527" ma:contentTypeVersion="1" ma:contentTypeDescription="Create a new document." ma:contentTypeScope="" ma:versionID="8c4362e5b954f8106dd97dec22f7e78f">
   <xsd:schema xmlns:xsd="http://www.w3.org/2001/XMLSchema" xmlns:xs="http://www.w3.org/2001/XMLSchema" xmlns:p="http://schemas.microsoft.com/office/2006/metadata/properties" xmlns:ns2="ce2d02f3-0f59-4f9d-92e6-e237c14be0d9" targetNamespace="http://schemas.microsoft.com/office/2006/metadata/properties" ma:root="true" ma:fieldsID="b0850bad661707fc9dd7cedc25d1f859" ns2:_="">
     <xsd:import namespace="ce2d02f3-0f59-4f9d-92e6-e237c14be0d9"/>
@@ -22624,29 +22572,28 @@
 </ct:contentTypeSchema>
 </file>
 
+<file path=customXml/item2.xml><?xml version="1.0" encoding="utf-8"?>
+<?mso-contentType ?>
+<FormTemplates xmlns="http://schemas.microsoft.com/sharepoint/v3/contenttype/forms">
+  <Display>DocumentLibraryForm</Display>
+  <Edit>DocumentLibraryForm</Edit>
+  <New>DocumentLibraryForm</New>
+</FormTemplates>
+</file>
+
+<file path=customXml/item3.xml><?xml version="1.0" encoding="utf-8"?>
+<p:properties xmlns:p="http://schemas.microsoft.com/office/2006/metadata/properties" xmlns:xsi="http://www.w3.org/2001/XMLSchema-instance" xmlns:pc="http://schemas.microsoft.com/office/infopath/2007/PartnerControls">
+  <documentManagement>
+    <Category xmlns="ce2d02f3-0f59-4f9d-92e6-e237c14be0d9">Supporting Document</Category>
+  </documentManagement>
+</p:properties>
+</file>
+
 <file path=customXml/item4.xml><?xml version="1.0" encoding="utf-8"?>
 <b:Sources xmlns:b="http://schemas.openxmlformats.org/officeDocument/2006/bibliography" xmlns="http://schemas.openxmlformats.org/officeDocument/2006/bibliography" SelectedStyle="\APA.XSL" StyleName="APA"/>
 </file>
 
 <file path=customXml/itemProps1.xml><?xml version="1.0" encoding="utf-8"?>
-<ds:datastoreItem xmlns:ds="http://schemas.openxmlformats.org/officeDocument/2006/customXml" ds:itemID="{350D9757-3912-421D-A009-7B3FA45F1038}">
-  <ds:schemaRefs>
-    <ds:schemaRef ds:uri="http://schemas.microsoft.com/office/2006/metadata/properties"/>
-    <ds:schemaRef ds:uri="http://schemas.microsoft.com/office/infopath/2007/PartnerControls"/>
-    <ds:schemaRef ds:uri="ce2d02f3-0f59-4f9d-92e6-e237c14be0d9"/>
-  </ds:schemaRefs>
-</ds:datastoreItem>
-</file>
-
-<file path=customXml/itemProps2.xml><?xml version="1.0" encoding="utf-8"?>
-<ds:datastoreItem xmlns:ds="http://schemas.openxmlformats.org/officeDocument/2006/customXml" ds:itemID="{E39D27CC-02A7-4990-B5F4-1E7ADC0E2B56}">
-  <ds:schemaRefs>
-    <ds:schemaRef ds:uri="http://schemas.microsoft.com/sharepoint/v3/contenttype/forms"/>
-  </ds:schemaRefs>
-</ds:datastoreItem>
-</file>
-
-<file path=customXml/itemProps3.xml><?xml version="1.0" encoding="utf-8"?>
 <ds:datastoreItem xmlns:ds="http://schemas.openxmlformats.org/officeDocument/2006/customXml" ds:itemID="{57D354D9-0FC9-44D8-B68D-8728EE9C9E4D}">
   <ds:schemaRefs>
     <ds:schemaRef ds:uri="http://schemas.microsoft.com/office/2006/metadata/contentType"/>
@@ -22664,8 +22611,26 @@
 </ds:datastoreItem>
 </file>
 
+<file path=customXml/itemProps2.xml><?xml version="1.0" encoding="utf-8"?>
+<ds:datastoreItem xmlns:ds="http://schemas.openxmlformats.org/officeDocument/2006/customXml" ds:itemID="{E39D27CC-02A7-4990-B5F4-1E7ADC0E2B56}">
+  <ds:schemaRefs>
+    <ds:schemaRef ds:uri="http://schemas.microsoft.com/sharepoint/v3/contenttype/forms"/>
+  </ds:schemaRefs>
+</ds:datastoreItem>
+</file>
+
+<file path=customXml/itemProps3.xml><?xml version="1.0" encoding="utf-8"?>
+<ds:datastoreItem xmlns:ds="http://schemas.openxmlformats.org/officeDocument/2006/customXml" ds:itemID="{350D9757-3912-421D-A009-7B3FA45F1038}">
+  <ds:schemaRefs>
+    <ds:schemaRef ds:uri="http://schemas.microsoft.com/office/2006/metadata/properties"/>
+    <ds:schemaRef ds:uri="http://schemas.microsoft.com/office/infopath/2007/PartnerControls"/>
+    <ds:schemaRef ds:uri="ce2d02f3-0f59-4f9d-92e6-e237c14be0d9"/>
+  </ds:schemaRefs>
+</ds:datastoreItem>
+</file>
+
 <file path=customXml/itemProps4.xml><?xml version="1.0" encoding="utf-8"?>
-<ds:datastoreItem xmlns:ds="http://schemas.openxmlformats.org/officeDocument/2006/customXml" ds:itemID="{795144F5-BD1D-4D63-A754-2514C65A21DB}">
+<ds:datastoreItem xmlns:ds="http://schemas.openxmlformats.org/officeDocument/2006/customXml" ds:itemID="{5D726DA2-9156-4D83-9D55-30EF12C2EAA8}">
   <ds:schemaRefs>
     <ds:schemaRef ds:uri="http://schemas.openxmlformats.org/officeDocument/2006/bibliography"/>
   </ds:schemaRefs>

</xml_diff>